<commit_message>
Updated backlog and added view screenings button to homepage
</commit_message>
<xml_diff>
--- a/Agile Development Report/Agile Backlog.docx
+++ b/Agile Development Report/Agile Backlog.docx
@@ -13,11 +13,11 @@
         <w:tblLook w:val="0000" w:firstRow="0" w:lastRow="0" w:firstColumn="0" w:lastColumn="0" w:noHBand="0" w:noVBand="0"/>
       </w:tblPr>
       <w:tblGrid>
+        <w:gridCol w:w="1685"/>
+        <w:gridCol w:w="1957"/>
+        <w:gridCol w:w="2098"/>
+        <w:gridCol w:w="1701"/>
         <w:gridCol w:w="1693"/>
-        <w:gridCol w:w="1966"/>
-        <w:gridCol w:w="2101"/>
-        <w:gridCol w:w="1710"/>
-        <w:gridCol w:w="1664"/>
       </w:tblGrid>
       <w:tr>
         <w:tc>
@@ -437,14 +437,7 @@
                 <w:rFonts w:ascii="Calibri" w:eastAsia="Calibri" w:hAnsi="Calibri" w:cs="Calibri"/>
                 <w:sz w:val="18"/>
               </w:rPr>
-              <w:t xml:space="preserve">To identify what screenings are on so they </w:t>
-            </w:r>
-            <w:r>
-              <w:rPr>
-                <w:rFonts w:ascii="Calibri" w:eastAsia="Calibri" w:hAnsi="Calibri" w:cs="Calibri"/>
-                <w:sz w:val="18"/>
-              </w:rPr>
-              <w:t>know what to book or give customers details of screenings at other cinemas</w:t>
+              <w:t>To identify what screenings are on so they know what to book or give customers details of screenings at other cinemas</w:t>
             </w:r>
           </w:p>
         </w:tc>
@@ -770,14 +763,7 @@
                 <w:rFonts w:ascii="Calibri" w:eastAsia="Calibri" w:hAnsi="Calibri" w:cs="Calibri"/>
                 <w:sz w:val="18"/>
               </w:rPr>
-              <w:t xml:space="preserve">So staff can </w:t>
-            </w:r>
-            <w:r>
-              <w:rPr>
-                <w:rFonts w:ascii="Calibri" w:eastAsia="Calibri" w:hAnsi="Calibri" w:cs="Calibri"/>
-                <w:sz w:val="18"/>
-              </w:rPr>
-              <w:t>cancel unwanted bookings for customers</w:t>
+              <w:t>So staff can cancel unwanted bookings for customers</w:t>
             </w:r>
           </w:p>
         </w:tc>
@@ -1486,8 +1472,18 @@
               <w:spacing w:after="0" w:line="240" w:lineRule="auto"/>
               <w:rPr>
                 <w:rFonts w:ascii="Calibri" w:eastAsia="Calibri" w:hAnsi="Calibri" w:cs="Calibri"/>
-              </w:rPr>
-            </w:pPr>
+                <w:sz w:val="18"/>
+                <w:szCs w:val="18"/>
+              </w:rPr>
+            </w:pPr>
+            <w:r>
+              <w:rPr>
+                <w:rFonts w:ascii="Calibri" w:eastAsia="Calibri" w:hAnsi="Calibri" w:cs="Calibri"/>
+                <w:sz w:val="18"/>
+                <w:szCs w:val="18"/>
+              </w:rPr>
+              <w:t>In Progress</w:t>
+            </w:r>
           </w:p>
         </w:tc>
       </w:tr>
@@ -1584,14 +1580,7 @@
                 <w:rFonts w:ascii="Calibri" w:eastAsia="Calibri" w:hAnsi="Calibri" w:cs="Calibri"/>
                 <w:sz w:val="18"/>
               </w:rPr>
-              <w:t xml:space="preserve">So they can explain a film to a </w:t>
-            </w:r>
-            <w:r>
-              <w:rPr>
-                <w:rFonts w:ascii="Calibri" w:eastAsia="Calibri" w:hAnsi="Calibri" w:cs="Calibri"/>
-                <w:sz w:val="18"/>
-              </w:rPr>
-              <w:t>customer/check if it’s on the database</w:t>
+              <w:t>So they can explain a film to a customer/check if it’s on the database</w:t>
             </w:r>
           </w:p>
         </w:tc>
@@ -1650,6 +1639,14 @@
                 <w:rFonts w:ascii="Calibri" w:eastAsia="Calibri" w:hAnsi="Calibri" w:cs="Calibri"/>
               </w:rPr>
             </w:pPr>
+            <w:r>
+              <w:rPr>
+                <w:rFonts w:ascii="Calibri" w:eastAsia="Calibri" w:hAnsi="Calibri" w:cs="Calibri"/>
+                <w:sz w:val="18"/>
+                <w:szCs w:val="18"/>
+              </w:rPr>
+              <w:t>Done</w:t>
+            </w:r>
           </w:p>
         </w:tc>
       </w:tr>
@@ -1805,6 +1802,14 @@
                 <w:rFonts w:ascii="Calibri" w:eastAsia="Calibri" w:hAnsi="Calibri" w:cs="Calibri"/>
               </w:rPr>
             </w:pPr>
+            <w:r>
+              <w:rPr>
+                <w:rFonts w:ascii="Calibri" w:eastAsia="Calibri" w:hAnsi="Calibri" w:cs="Calibri"/>
+                <w:sz w:val="18"/>
+                <w:szCs w:val="18"/>
+              </w:rPr>
+              <w:t>Done</w:t>
+            </w:r>
           </w:p>
         </w:tc>
       </w:tr>
@@ -1960,6 +1965,14 @@
                 <w:rFonts w:ascii="Calibri" w:eastAsia="Calibri" w:hAnsi="Calibri" w:cs="Calibri"/>
               </w:rPr>
             </w:pPr>
+            <w:r>
+              <w:rPr>
+                <w:rFonts w:ascii="Calibri" w:eastAsia="Calibri" w:hAnsi="Calibri" w:cs="Calibri"/>
+                <w:sz w:val="18"/>
+                <w:szCs w:val="18"/>
+              </w:rPr>
+              <w:t>Done</w:t>
+            </w:r>
           </w:p>
         </w:tc>
       </w:tr>
@@ -1985,6 +1998,7 @@
               <w:spacing w:after="0" w:line="240" w:lineRule="auto"/>
               <w:rPr>
                 <w:rFonts w:ascii="Calibri" w:eastAsia="Calibri" w:hAnsi="Calibri" w:cs="Calibri"/>
+                <w:sz w:val="18"/>
               </w:rPr>
             </w:pPr>
             <w:r>
@@ -2017,14 +2031,15 @@
               <w:spacing w:after="0" w:line="240" w:lineRule="auto"/>
               <w:rPr>
                 <w:rFonts w:ascii="Calibri" w:eastAsia="Calibri" w:hAnsi="Calibri" w:cs="Calibri"/>
-              </w:rPr>
-            </w:pPr>
-            <w:r>
-              <w:rPr>
-                <w:rFonts w:ascii="Calibri" w:eastAsia="Calibri" w:hAnsi="Calibri" w:cs="Calibri"/>
-                <w:sz w:val="18"/>
-              </w:rPr>
-              <w:t>Edit Cinema Screening</w:t>
+                <w:sz w:val="18"/>
+              </w:rPr>
+            </w:pPr>
+            <w:r>
+              <w:rPr>
+                <w:rFonts w:ascii="Calibri" w:eastAsia="Calibri" w:hAnsi="Calibri" w:cs="Calibri"/>
+                <w:sz w:val="18"/>
+              </w:rPr>
+              <w:t>Add a Film</w:t>
             </w:r>
           </w:p>
         </w:tc>
@@ -2049,21 +2064,15 @@
               <w:spacing w:after="0" w:line="240" w:lineRule="auto"/>
               <w:rPr>
                 <w:rFonts w:ascii="Calibri" w:eastAsia="Calibri" w:hAnsi="Calibri" w:cs="Calibri"/>
-              </w:rPr>
-            </w:pPr>
-            <w:r>
-              <w:rPr>
-                <w:rFonts w:ascii="Calibri" w:eastAsia="Calibri" w:hAnsi="Calibri" w:cs="Calibri"/>
-                <w:sz w:val="18"/>
-              </w:rPr>
-              <w:t xml:space="preserve">So they can </w:t>
-            </w:r>
-            <w:r>
-              <w:rPr>
-                <w:rFonts w:ascii="Calibri" w:eastAsia="Calibri" w:hAnsi="Calibri" w:cs="Calibri"/>
-                <w:sz w:val="18"/>
-              </w:rPr>
-              <w:t>correct screening information such as the film or the time if there are delays</w:t>
+                <w:sz w:val="18"/>
+              </w:rPr>
+            </w:pPr>
+            <w:r>
+              <w:rPr>
+                <w:rFonts w:ascii="Calibri" w:eastAsia="Calibri" w:hAnsi="Calibri" w:cs="Calibri"/>
+                <w:sz w:val="18"/>
+              </w:rPr>
+              <w:t>So they can add new releases</w:t>
             </w:r>
           </w:p>
         </w:tc>
@@ -2088,6 +2097,7 @@
               <w:spacing w:after="0" w:line="240" w:lineRule="auto"/>
               <w:rPr>
                 <w:rFonts w:ascii="Calibri" w:eastAsia="Calibri" w:hAnsi="Calibri" w:cs="Calibri"/>
+                <w:sz w:val="18"/>
               </w:rPr>
             </w:pPr>
             <w:r>
@@ -2120,8 +2130,18 @@
               <w:spacing w:after="0" w:line="240" w:lineRule="auto"/>
               <w:rPr>
                 <w:rFonts w:ascii="Calibri" w:eastAsia="Calibri" w:hAnsi="Calibri" w:cs="Calibri"/>
-              </w:rPr>
-            </w:pPr>
+                <w:sz w:val="18"/>
+                <w:szCs w:val="18"/>
+              </w:rPr>
+            </w:pPr>
+            <w:r>
+              <w:rPr>
+                <w:rFonts w:ascii="Calibri" w:eastAsia="Calibri" w:hAnsi="Calibri" w:cs="Calibri"/>
+                <w:sz w:val="18"/>
+                <w:szCs w:val="18"/>
+              </w:rPr>
+              <w:t>Done</w:t>
+            </w:r>
           </w:p>
         </w:tc>
       </w:tr>
@@ -2186,7 +2206,7 @@
                 <w:rFonts w:ascii="Calibri" w:eastAsia="Calibri" w:hAnsi="Calibri" w:cs="Calibri"/>
                 <w:sz w:val="18"/>
               </w:rPr>
-              <w:t>Add Cinema Screening</w:t>
+              <w:t>Edit Cinema Screening</w:t>
             </w:r>
           </w:p>
         </w:tc>
@@ -2218,7 +2238,7 @@
                 <w:rFonts w:ascii="Calibri" w:eastAsia="Calibri" w:hAnsi="Calibri" w:cs="Calibri"/>
                 <w:sz w:val="18"/>
               </w:rPr>
-              <w:t>So they can add more screenings for a film or perhaps even a new film</w:t>
+              <w:t>So they can correct screening information such as the film or the time if there are delays</w:t>
             </w:r>
           </w:p>
         </w:tc>
@@ -2341,7 +2361,7 @@
                 <w:rFonts w:ascii="Calibri" w:eastAsia="Calibri" w:hAnsi="Calibri" w:cs="Calibri"/>
                 <w:sz w:val="18"/>
               </w:rPr>
-              <w:t>Remove Cinema Screening</w:t>
+              <w:t>Add Cinema Screening</w:t>
             </w:r>
           </w:p>
         </w:tc>
@@ -2373,14 +2393,7 @@
                 <w:rFonts w:ascii="Calibri" w:eastAsia="Calibri" w:hAnsi="Calibri" w:cs="Calibri"/>
                 <w:sz w:val="18"/>
               </w:rPr>
-              <w:t xml:space="preserve">So they can update the </w:t>
-            </w:r>
-            <w:r>
-              <w:rPr>
-                <w:rFonts w:ascii="Calibri" w:eastAsia="Calibri" w:hAnsi="Calibri" w:cs="Calibri"/>
-                <w:sz w:val="18"/>
-              </w:rPr>
-              <w:t>screenings if a screening is no longer going ahead</w:t>
+              <w:t>So they can add more screenings for a film or perhaps even a new film</w:t>
             </w:r>
           </w:p>
         </w:tc>
@@ -2471,7 +2484,7 @@
                 <w:rFonts w:ascii="Calibri" w:eastAsia="Calibri" w:hAnsi="Calibri" w:cs="Calibri"/>
                 <w:sz w:val="18"/>
               </w:rPr>
-              <w:t>Manager</w:t>
+              <w:t>Admin</w:t>
             </w:r>
           </w:p>
         </w:tc>
@@ -2503,7 +2516,7 @@
                 <w:rFonts w:ascii="Calibri" w:eastAsia="Calibri" w:hAnsi="Calibri" w:cs="Calibri"/>
                 <w:sz w:val="18"/>
               </w:rPr>
-              <w:t>View Admin details</w:t>
+              <w:t>Remove Cinema Screening</w:t>
             </w:r>
           </w:p>
         </w:tc>
@@ -2535,7 +2548,7 @@
                 <w:rFonts w:ascii="Calibri" w:eastAsia="Calibri" w:hAnsi="Calibri" w:cs="Calibri"/>
                 <w:sz w:val="18"/>
               </w:rPr>
-              <w:t>To be able to identify the staff they might manage</w:t>
+              <w:t>So they can update the screenings if a screening is no longer going ahead</w:t>
             </w:r>
           </w:p>
         </w:tc>
@@ -2594,14 +2607,6 @@
                 <w:rFonts w:ascii="Calibri" w:eastAsia="Calibri" w:hAnsi="Calibri" w:cs="Calibri"/>
               </w:rPr>
             </w:pPr>
-            <w:r>
-              <w:rPr>
-                <w:rFonts w:ascii="Calibri" w:eastAsia="Calibri" w:hAnsi="Calibri" w:cs="Calibri"/>
-                <w:sz w:val="18"/>
-                <w:szCs w:val="18"/>
-              </w:rPr>
-              <w:t>Done</w:t>
-            </w:r>
           </w:p>
         </w:tc>
       </w:tr>
@@ -2666,7 +2671,7 @@
                 <w:rFonts w:ascii="Calibri" w:eastAsia="Calibri" w:hAnsi="Calibri" w:cs="Calibri"/>
                 <w:sz w:val="18"/>
               </w:rPr>
-              <w:t>Edit Admin details</w:t>
+              <w:t>View Admin details</w:t>
             </w:r>
           </w:p>
         </w:tc>
@@ -2698,7 +2703,7 @@
                 <w:rFonts w:ascii="Calibri" w:eastAsia="Calibri" w:hAnsi="Calibri" w:cs="Calibri"/>
                 <w:sz w:val="18"/>
               </w:rPr>
-              <w:t>So they can make necessary amendments/correct mistakes</w:t>
+              <w:t>To be able to identify the staff they might manage</w:t>
             </w:r>
           </w:p>
         </w:tc>
@@ -2829,14 +2834,7 @@
                 <w:rFonts w:ascii="Calibri" w:eastAsia="Calibri" w:hAnsi="Calibri" w:cs="Calibri"/>
                 <w:sz w:val="18"/>
               </w:rPr>
-              <w:t xml:space="preserve">Delete </w:t>
-            </w:r>
-            <w:r>
-              <w:rPr>
-                <w:rFonts w:ascii="Calibri" w:eastAsia="Calibri" w:hAnsi="Calibri" w:cs="Calibri"/>
-                <w:sz w:val="18"/>
-              </w:rPr>
-              <w:t>Admin</w:t>
+              <w:t>Edit Admin details</w:t>
             </w:r>
           </w:p>
         </w:tc>
@@ -2868,7 +2866,7 @@
                 <w:rFonts w:ascii="Calibri" w:eastAsia="Calibri" w:hAnsi="Calibri" w:cs="Calibri"/>
                 <w:sz w:val="18"/>
               </w:rPr>
-              <w:t>So they can remove staff who are no longer employed</w:t>
+              <w:t>So they can make necessary amendments/correct mistakes</w:t>
             </w:r>
           </w:p>
         </w:tc>
@@ -2999,7 +2997,7 @@
                 <w:rFonts w:ascii="Calibri" w:eastAsia="Calibri" w:hAnsi="Calibri" w:cs="Calibri"/>
                 <w:sz w:val="18"/>
               </w:rPr>
-              <w:t>View Cinema details</w:t>
+              <w:t>Delete Admin</w:t>
             </w:r>
           </w:p>
         </w:tc>
@@ -3031,7 +3029,7 @@
                 <w:rFonts w:ascii="Calibri" w:eastAsia="Calibri" w:hAnsi="Calibri" w:cs="Calibri"/>
                 <w:sz w:val="18"/>
               </w:rPr>
-              <w:t>So they can identify what values are stored about a cinema they might need to edit</w:t>
+              <w:t>So they can remove staff who are no longer employed</w:t>
             </w:r>
           </w:p>
         </w:tc>
@@ -3090,6 +3088,14 @@
                 <w:rFonts w:ascii="Calibri" w:eastAsia="Calibri" w:hAnsi="Calibri" w:cs="Calibri"/>
               </w:rPr>
             </w:pPr>
+            <w:r>
+              <w:rPr>
+                <w:rFonts w:ascii="Calibri" w:eastAsia="Calibri" w:hAnsi="Calibri" w:cs="Calibri"/>
+                <w:sz w:val="18"/>
+                <w:szCs w:val="18"/>
+              </w:rPr>
+              <w:t>Done</w:t>
+            </w:r>
           </w:p>
         </w:tc>
       </w:tr>
@@ -3154,7 +3160,7 @@
                 <w:rFonts w:ascii="Calibri" w:eastAsia="Calibri" w:hAnsi="Calibri" w:cs="Calibri"/>
                 <w:sz w:val="18"/>
               </w:rPr>
-              <w:t>Add new Cinema</w:t>
+              <w:t>View Cinema details</w:t>
             </w:r>
           </w:p>
         </w:tc>
@@ -3186,14 +3192,7 @@
                 <w:rFonts w:ascii="Calibri" w:eastAsia="Calibri" w:hAnsi="Calibri" w:cs="Calibri"/>
                 <w:sz w:val="18"/>
               </w:rPr>
-              <w:t xml:space="preserve">So they can add any Cinemas should Horizon </w:t>
-            </w:r>
-            <w:r>
-              <w:rPr>
-                <w:rFonts w:ascii="Calibri" w:eastAsia="Calibri" w:hAnsi="Calibri" w:cs="Calibri"/>
-                <w:sz w:val="18"/>
-              </w:rPr>
-              <w:t>expand their business</w:t>
+              <w:t>So they can identify what values are stored about a cinema they might need to edit</w:t>
             </w:r>
           </w:p>
         </w:tc>
@@ -3284,7 +3283,170 @@
                 <w:rFonts w:ascii="Calibri" w:eastAsia="Calibri" w:hAnsi="Calibri" w:cs="Calibri"/>
                 <w:sz w:val="18"/>
               </w:rPr>
+              <w:t>Manager</w:t>
+            </w:r>
+          </w:p>
+        </w:tc>
+        <w:tc>
+          <w:tcPr>
+            <w:tcW w:w="2194" w:type="dxa"/>
+            <w:tcBorders>
+              <w:top w:val="single" w:sz="4" w:space="0" w:color="666666"/>
+              <w:left w:val="single" w:sz="4" w:space="0" w:color="666666"/>
+              <w:bottom w:val="single" w:sz="4" w:space="0" w:color="666666"/>
+              <w:right w:val="single" w:sz="4" w:space="0" w:color="666666"/>
+            </w:tcBorders>
+            <w:shd w:val="clear" w:color="000000" w:fill="FFFFFF"/>
+            <w:tcMar>
+              <w:left w:w="108" w:type="dxa"/>
+              <w:right w:w="108" w:type="dxa"/>
+            </w:tcMar>
+            <w:vAlign w:val="center"/>
+          </w:tcPr>
+          <w:p>
+            <w:pPr>
+              <w:spacing w:after="0" w:line="240" w:lineRule="auto"/>
+              <w:rPr>
+                <w:rFonts w:ascii="Calibri" w:eastAsia="Calibri" w:hAnsi="Calibri" w:cs="Calibri"/>
+              </w:rPr>
+            </w:pPr>
+            <w:r>
+              <w:rPr>
+                <w:rFonts w:ascii="Calibri" w:eastAsia="Calibri" w:hAnsi="Calibri" w:cs="Calibri"/>
+                <w:sz w:val="18"/>
+              </w:rPr>
+              <w:t>Add new Cinema</w:t>
+            </w:r>
+          </w:p>
+        </w:tc>
+        <w:tc>
+          <w:tcPr>
+            <w:tcW w:w="2194" w:type="dxa"/>
+            <w:tcBorders>
+              <w:top w:val="single" w:sz="4" w:space="0" w:color="666666"/>
+              <w:left w:val="single" w:sz="4" w:space="0" w:color="666666"/>
+              <w:bottom w:val="single" w:sz="4" w:space="0" w:color="666666"/>
+              <w:right w:val="single" w:sz="4" w:space="0" w:color="666666"/>
+            </w:tcBorders>
+            <w:shd w:val="clear" w:color="000000" w:fill="FFFFFF"/>
+            <w:tcMar>
+              <w:left w:w="108" w:type="dxa"/>
+              <w:right w:w="108" w:type="dxa"/>
+            </w:tcMar>
+            <w:vAlign w:val="center"/>
+          </w:tcPr>
+          <w:p>
+            <w:pPr>
+              <w:spacing w:after="0" w:line="240" w:lineRule="auto"/>
+              <w:rPr>
+                <w:rFonts w:ascii="Calibri" w:eastAsia="Calibri" w:hAnsi="Calibri" w:cs="Calibri"/>
+              </w:rPr>
+            </w:pPr>
+            <w:r>
+              <w:rPr>
+                <w:rFonts w:ascii="Calibri" w:eastAsia="Calibri" w:hAnsi="Calibri" w:cs="Calibri"/>
+                <w:sz w:val="18"/>
+              </w:rPr>
+              <w:t xml:space="preserve">So they can add any </w:t>
+            </w:r>
+            <w:r>
+              <w:rPr>
+                <w:rFonts w:ascii="Calibri" w:eastAsia="Calibri" w:hAnsi="Calibri" w:cs="Calibri"/>
+                <w:sz w:val="18"/>
+              </w:rPr>
               <w:lastRenderedPageBreak/>
+              <w:t>Cinemas should Horizon expand their business</w:t>
+            </w:r>
+          </w:p>
+        </w:tc>
+        <w:tc>
+          <w:tcPr>
+            <w:tcW w:w="1960" w:type="dxa"/>
+            <w:tcBorders>
+              <w:top w:val="single" w:sz="4" w:space="0" w:color="666666"/>
+              <w:left w:val="single" w:sz="4" w:space="0" w:color="666666"/>
+              <w:bottom w:val="single" w:sz="4" w:space="0" w:color="666666"/>
+              <w:right w:val="single" w:sz="4" w:space="0" w:color="666666"/>
+            </w:tcBorders>
+            <w:shd w:val="clear" w:color="000000" w:fill="FFFFFF"/>
+            <w:tcMar>
+              <w:left w:w="108" w:type="dxa"/>
+              <w:right w:w="108" w:type="dxa"/>
+            </w:tcMar>
+            <w:vAlign w:val="center"/>
+          </w:tcPr>
+          <w:p>
+            <w:pPr>
+              <w:spacing w:after="0" w:line="240" w:lineRule="auto"/>
+              <w:rPr>
+                <w:rFonts w:ascii="Calibri" w:eastAsia="Calibri" w:hAnsi="Calibri" w:cs="Calibri"/>
+              </w:rPr>
+            </w:pPr>
+            <w:r>
+              <w:rPr>
+                <w:rFonts w:ascii="Calibri" w:eastAsia="Calibri" w:hAnsi="Calibri" w:cs="Calibri"/>
+                <w:sz w:val="18"/>
+              </w:rPr>
+              <w:lastRenderedPageBreak/>
+              <w:t>High</w:t>
+            </w:r>
+          </w:p>
+        </w:tc>
+        <w:tc>
+          <w:tcPr>
+            <w:tcW w:w="1947" w:type="dxa"/>
+            <w:tcBorders>
+              <w:top w:val="single" w:sz="4" w:space="0" w:color="666666"/>
+              <w:left w:val="single" w:sz="4" w:space="0" w:color="666666"/>
+              <w:bottom w:val="single" w:sz="4" w:space="0" w:color="666666"/>
+              <w:right w:val="single" w:sz="4" w:space="0" w:color="666666"/>
+            </w:tcBorders>
+            <w:shd w:val="clear" w:color="000000" w:fill="FFFFFF"/>
+            <w:tcMar>
+              <w:left w:w="108" w:type="dxa"/>
+              <w:right w:w="108" w:type="dxa"/>
+            </w:tcMar>
+            <w:vAlign w:val="center"/>
+          </w:tcPr>
+          <w:p>
+            <w:pPr>
+              <w:spacing w:after="0" w:line="240" w:lineRule="auto"/>
+              <w:rPr>
+                <w:rFonts w:ascii="Calibri" w:eastAsia="Calibri" w:hAnsi="Calibri" w:cs="Calibri"/>
+              </w:rPr>
+            </w:pPr>
+          </w:p>
+        </w:tc>
+      </w:tr>
+      <w:tr>
+        <w:tc>
+          <w:tcPr>
+            <w:tcW w:w="1927" w:type="dxa"/>
+            <w:tcBorders>
+              <w:top w:val="single" w:sz="4" w:space="0" w:color="666666"/>
+              <w:left w:val="single" w:sz="4" w:space="0" w:color="666666"/>
+              <w:bottom w:val="single" w:sz="4" w:space="0" w:color="666666"/>
+              <w:right w:val="single" w:sz="4" w:space="0" w:color="666666"/>
+            </w:tcBorders>
+            <w:shd w:val="clear" w:color="000000" w:fill="FFFFFF"/>
+            <w:tcMar>
+              <w:left w:w="108" w:type="dxa"/>
+              <w:right w:w="108" w:type="dxa"/>
+            </w:tcMar>
+            <w:vAlign w:val="center"/>
+          </w:tcPr>
+          <w:p>
+            <w:pPr>
+              <w:spacing w:after="0" w:line="240" w:lineRule="auto"/>
+              <w:rPr>
+                <w:rFonts w:ascii="Calibri" w:eastAsia="Calibri" w:hAnsi="Calibri" w:cs="Calibri"/>
+              </w:rPr>
+            </w:pPr>
+            <w:r>
+              <w:rPr>
+                <w:rFonts w:ascii="Calibri" w:eastAsia="Calibri" w:hAnsi="Calibri" w:cs="Calibri"/>
+                <w:sz w:val="18"/>
+              </w:rPr>
               <w:t>Manager</w:t>
             </w:r>
           </w:p>
@@ -3408,6 +3570,14 @@
                 <w:rFonts w:ascii="Calibri" w:eastAsia="Calibri" w:hAnsi="Calibri" w:cs="Calibri"/>
               </w:rPr>
             </w:pPr>
+            <w:r>
+              <w:rPr>
+                <w:rFonts w:ascii="Calibri" w:eastAsia="Calibri" w:hAnsi="Calibri" w:cs="Calibri"/>
+                <w:sz w:val="18"/>
+                <w:szCs w:val="18"/>
+              </w:rPr>
+              <w:t>Done</w:t>
+            </w:r>
           </w:p>
         </w:tc>
       </w:tr>

</xml_diff>